<commit_message>
Week 05 - Session 1 - Reading Assignment
</commit_message>
<xml_diff>
--- a/Assignments/Week05/Session01/Palumbo-DiscussionQuestions.docx
+++ b/Assignments/Week05/Session01/Palumbo-DiscussionQuestions.docx
@@ -16,7 +16,14 @@
           <w:sz w:val="24"/>
           <w:szCs w:val="24"/>
         </w:rPr>
-        <w:t>June 10</w:t>
+        <w:t>June 1</w:t>
+      </w:r>
+      <w:r>
+        <w:rPr>
+          <w:sz w:val="24"/>
+          <w:szCs w:val="24"/>
+        </w:rPr>
+        <w:t>7</w:t>
       </w:r>
       <w:r>
         <w:rPr>
@@ -129,7 +136,14 @@
           <w:szCs w:val="24"/>
         </w:rPr>
         <w:tab/>
-        <w:t>Reading Discussions – Week3</w:t>
+        <w:t>Reading Discussions – Week</w:t>
+      </w:r>
+      <w:r>
+        <w:rPr>
+          <w:sz w:val="24"/>
+          <w:szCs w:val="24"/>
+        </w:rPr>
+        <w:t>5</w:t>
       </w:r>
       <w:r>
         <w:rPr>
@@ -143,7 +157,7 @@
           <w:sz w:val="24"/>
           <w:szCs w:val="24"/>
         </w:rPr>
-        <w:t>2</w:t>
+        <w:t>1</w:t>
       </w:r>
     </w:p>
     <w:p>
@@ -168,7 +182,14 @@
           <w:szCs w:val="24"/>
         </w:rPr>
         <w:tab/>
-        <w:t>Sunday, June 10</w:t>
+        <w:t>Sunday, June 1</w:t>
+      </w:r>
+      <w:r>
+        <w:rPr>
+          <w:sz w:val="24"/>
+          <w:szCs w:val="24"/>
+        </w:rPr>
+        <w:t>7</w:t>
       </w:r>
       <w:r>
         <w:rPr>
@@ -199,58 +220,31 @@
       <w:pPr>
         <w:shd w:val="clear" w:color="auto" w:fill="FFFFFF"/>
         <w:spacing w:before="100" w:beforeAutospacing="1" w:after="100" w:afterAutospacing="1" w:line="240" w:lineRule="auto"/>
-        <w:rPr>
-          <w:rFonts w:eastAsia="Times New Roman" w:cs="Helvetica"/>
-          <w:color w:val="2D3B45"/>
-          <w:sz w:val="24"/>
-          <w:szCs w:val="24"/>
-        </w:rPr>
-      </w:pPr>
-      <w:r>
-        <w:rPr>
-          <w:rFonts w:eastAsia="Times New Roman" w:cs="Helvetica"/>
-          <w:color w:val="2D3B45"/>
-          <w:sz w:val="24"/>
-          <w:szCs w:val="24"/>
-        </w:rPr>
-        <w:t>Question 1</w:t>
-      </w:r>
-      <w:r>
-        <w:rPr>
-          <w:rFonts w:eastAsia="Times New Roman" w:cs="Helvetica"/>
-          <w:color w:val="2D3B45"/>
-          <w:sz w:val="24"/>
-          <w:szCs w:val="24"/>
-        </w:rPr>
-        <w:t xml:space="preserve">. </w:t>
-      </w:r>
-      <w:r>
-        <w:rPr>
-          <w:rFonts w:eastAsia="Times New Roman" w:cs="Helvetica"/>
-          <w:color w:val="2D3B45"/>
-          <w:sz w:val="24"/>
-          <w:szCs w:val="24"/>
-        </w:rPr>
-        <w:t xml:space="preserve">What is a </w:t>
-      </w:r>
-      <w:r>
-        <w:rPr>
-          <w:rFonts w:eastAsia="Times New Roman" w:cs="Helvetica"/>
-          <w:i/>
-          <w:color w:val="2D3B45"/>
-          <w:sz w:val="24"/>
-          <w:szCs w:val="24"/>
-        </w:rPr>
-        <w:t xml:space="preserve">graph </w:t>
-      </w:r>
-      <w:r>
-        <w:rPr>
-          <w:rFonts w:eastAsia="Times New Roman" w:cs="Helvetica"/>
-          <w:color w:val="2D3B45"/>
-          <w:sz w:val="24"/>
-          <w:szCs w:val="24"/>
-        </w:rPr>
-        <w:t>database?</w:t>
+        <w:jc w:val="both"/>
+        <w:rPr>
+          <w:rFonts w:eastAsia="Times New Roman" w:cstheme="minorHAnsi"/>
+          <w:color w:val="2D3B45"/>
+          <w:sz w:val="24"/>
+          <w:szCs w:val="24"/>
+        </w:rPr>
+      </w:pPr>
+      <w:r>
+        <w:rPr>
+          <w:rFonts w:eastAsia="Times New Roman" w:cstheme="minorHAnsi"/>
+          <w:color w:val="2D3B45"/>
+          <w:sz w:val="24"/>
+          <w:szCs w:val="24"/>
+        </w:rPr>
+        <w:t xml:space="preserve">Question 1.  </w:t>
+      </w:r>
+      <w:r>
+        <w:rPr>
+          <w:rFonts w:eastAsia="Times New Roman" w:cstheme="minorHAnsi"/>
+          <w:color w:val="2D3B45"/>
+          <w:sz w:val="24"/>
+          <w:szCs w:val="24"/>
+        </w:rPr>
+        <w:t>Based on your own experience, do the ads that you see as you browse the web or the promotions/coupons/offers that you receive more on target than not?</w:t>
       </w:r>
     </w:p>
     <w:p>
@@ -258,131 +252,102 @@
         <w:shd w:val="clear" w:color="auto" w:fill="FFFFFF"/>
         <w:spacing w:before="100" w:beforeAutospacing="1" w:after="100" w:afterAutospacing="1" w:line="240" w:lineRule="auto"/>
         <w:jc w:val="both"/>
-      </w:pPr>
-      <w:r>
-        <w:rPr>
-          <w:rFonts w:eastAsia="Times New Roman" w:cs="Helvetica"/>
-          <w:color w:val="2D3B45"/>
-          <w:sz w:val="24"/>
-          <w:szCs w:val="24"/>
-        </w:rPr>
-        <w:t xml:space="preserve">Simply put, a </w:t>
-      </w:r>
-      <w:r>
-        <w:rPr>
-          <w:rFonts w:eastAsia="Times New Roman" w:cs="Helvetica"/>
-          <w:i/>
-          <w:color w:val="2D3B45"/>
-          <w:sz w:val="24"/>
-          <w:szCs w:val="24"/>
-        </w:rPr>
-        <w:t xml:space="preserve">graph </w:t>
-      </w:r>
-      <w:r>
-        <w:rPr>
-          <w:rFonts w:eastAsia="Times New Roman" w:cs="Helvetica"/>
-          <w:color w:val="2D3B45"/>
-          <w:sz w:val="24"/>
-          <w:szCs w:val="24"/>
-        </w:rPr>
-        <w:t xml:space="preserve">is a visual method that is used to show relationships between entities.  In a traditional graph two entities or </w:t>
-      </w:r>
-      <w:r>
-        <w:rPr>
-          <w:rFonts w:eastAsia="Times New Roman" w:cs="Helvetica"/>
-          <w:i/>
-          <w:color w:val="2D3B45"/>
-          <w:sz w:val="24"/>
-          <w:szCs w:val="24"/>
-        </w:rPr>
-        <w:t xml:space="preserve">nodes </w:t>
-      </w:r>
-      <w:r>
-        <w:t xml:space="preserve">are connected together with an </w:t>
-      </w:r>
-      <w:r>
-        <w:rPr>
-          <w:i/>
-        </w:rPr>
-        <w:t xml:space="preserve">edge.  </w:t>
-      </w:r>
-      <w:r>
-        <w:t xml:space="preserve">Entities can also be referred to as </w:t>
-      </w:r>
-      <w:r>
-        <w:rPr>
-          <w:i/>
-        </w:rPr>
-        <w:t xml:space="preserve">points </w:t>
-      </w:r>
-      <w:r>
-        <w:t xml:space="preserve">or </w:t>
-      </w:r>
-      <w:r>
-        <w:rPr>
-          <w:i/>
-        </w:rPr>
-        <w:t xml:space="preserve">vertices, </w:t>
-      </w:r>
-      <w:r>
-        <w:t xml:space="preserve">while the connections are also referred to as </w:t>
-      </w:r>
-      <w:r>
-        <w:rPr>
-          <w:i/>
-        </w:rPr>
-        <w:t xml:space="preserve">lines </w:t>
-      </w:r>
-      <w:r>
-        <w:t xml:space="preserve">or </w:t>
-      </w:r>
-      <w:r>
-        <w:rPr>
-          <w:i/>
-        </w:rPr>
-        <w:t xml:space="preserve">arcs.  </w:t>
-      </w:r>
-      <w:r>
-        <w:t>A complex graph can have any number of interconnected nodes</w:t>
-      </w:r>
-      <w:r>
-        <w:t xml:space="preserve"> with complexity increasing as more nodes and edges are included.  Further, nodes can have </w:t>
-      </w:r>
-      <w:r>
-        <w:rPr>
-          <w:i/>
-        </w:rPr>
-        <w:t xml:space="preserve">properties </w:t>
-      </w:r>
-      <w:r>
-        <w:t xml:space="preserve">or </w:t>
-      </w:r>
-      <w:r>
-        <w:rPr>
-          <w:i/>
-        </w:rPr>
-        <w:t xml:space="preserve">attributes </w:t>
-      </w:r>
-      <w:r>
-        <w:t xml:space="preserve">associated with them that provide context, while edges can have </w:t>
-      </w:r>
-      <w:r>
-        <w:rPr>
-          <w:i/>
-        </w:rPr>
-        <w:t xml:space="preserve">direction </w:t>
-      </w:r>
-      <w:r>
-        <w:t xml:space="preserve">and </w:t>
-      </w:r>
-      <w:r>
-        <w:rPr>
-          <w:i/>
-        </w:rPr>
-        <w:t>weights (importance).</w:t>
-      </w:r>
-      <w:r>
-        <w:t xml:space="preserve">  </w:t>
+        <w:rPr>
+          <w:rFonts w:eastAsia="Times New Roman" w:cstheme="minorHAnsi"/>
+          <w:color w:val="2D3B45"/>
+          <w:sz w:val="24"/>
+          <w:szCs w:val="24"/>
+        </w:rPr>
+      </w:pPr>
+      <w:r>
+        <w:rPr>
+          <w:rFonts w:eastAsia="Times New Roman" w:cstheme="minorHAnsi"/>
+          <w:color w:val="2D3B45"/>
+          <w:sz w:val="24"/>
+          <w:szCs w:val="24"/>
+        </w:rPr>
+        <w:t xml:space="preserve">In my opinion, I believe that for the most part the ads, promotions, </w:t>
+      </w:r>
+      <w:r>
+        <w:rPr>
+          <w:rFonts w:eastAsia="Times New Roman" w:cstheme="minorHAnsi"/>
+          <w:color w:val="2D3B45"/>
+          <w:sz w:val="24"/>
+          <w:szCs w:val="24"/>
+        </w:rPr>
+        <w:t xml:space="preserve">etc. that I receive </w:t>
+      </w:r>
+      <w:r>
+        <w:rPr>
+          <w:rFonts w:eastAsia="Times New Roman" w:cstheme="minorHAnsi"/>
+          <w:color w:val="2D3B45"/>
+          <w:sz w:val="24"/>
+          <w:szCs w:val="24"/>
+        </w:rPr>
+        <w:t>are on target perhaps 25% of the time.  The reason I believe this is due to the fact that just because I happen to click on a product link one time does not mean I am at all interested in that product.   Many times, I am just interested in some attribute of the product or ad such as where it is made or perhaps reviews of it</w:t>
+      </w:r>
+      <w:r>
+        <w:rPr>
+          <w:rFonts w:eastAsia="Times New Roman" w:cstheme="minorHAnsi"/>
+          <w:color w:val="2D3B45"/>
+          <w:sz w:val="24"/>
+          <w:szCs w:val="24"/>
+        </w:rPr>
+        <w:t xml:space="preserve"> for my own edification</w:t>
+      </w:r>
+      <w:r>
+        <w:rPr>
+          <w:rFonts w:eastAsia="Times New Roman" w:cstheme="minorHAnsi"/>
+          <w:color w:val="2D3B45"/>
+          <w:sz w:val="24"/>
+          <w:szCs w:val="24"/>
+        </w:rPr>
+        <w:t xml:space="preserve">.  But further, the targeted ads that I </w:t>
+      </w:r>
+      <w:r>
+        <w:rPr>
+          <w:rFonts w:eastAsia="Times New Roman" w:cstheme="minorHAnsi"/>
+          <w:color w:val="2D3B45"/>
+          <w:sz w:val="24"/>
+          <w:szCs w:val="24"/>
+        </w:rPr>
+        <w:t xml:space="preserve">then </w:t>
+      </w:r>
+      <w:r>
+        <w:rPr>
+          <w:rFonts w:eastAsia="Times New Roman" w:cstheme="minorHAnsi"/>
+          <w:color w:val="2D3B45"/>
+          <w:sz w:val="24"/>
+          <w:szCs w:val="24"/>
+        </w:rPr>
+        <w:t xml:space="preserve">receive do not offer promotions or offers that I find of any useful value or are simply related to ongoing promotions in which I </w:t>
+      </w:r>
+      <w:r>
+        <w:rPr>
+          <w:rFonts w:eastAsia="Times New Roman" w:cstheme="minorHAnsi"/>
+          <w:color w:val="2D3B45"/>
+          <w:sz w:val="24"/>
+          <w:szCs w:val="24"/>
+        </w:rPr>
+        <w:t>must</w:t>
+      </w:r>
+      <w:r>
+        <w:rPr>
+          <w:rFonts w:eastAsia="Times New Roman" w:cstheme="minorHAnsi"/>
+          <w:color w:val="2D3B45"/>
+          <w:sz w:val="24"/>
+          <w:szCs w:val="24"/>
+        </w:rPr>
+        <w:t xml:space="preserve"> do further research</w:t>
+      </w:r>
+      <w:r>
+        <w:rPr>
+          <w:rFonts w:eastAsia="Times New Roman" w:cstheme="minorHAnsi"/>
+          <w:color w:val="2D3B45"/>
+          <w:sz w:val="24"/>
+          <w:szCs w:val="24"/>
+        </w:rPr>
+        <w:t xml:space="preserve"> on.</w:t>
       </w:r>
     </w:p>
     <w:p>
@@ -390,39 +355,21 @@
         <w:shd w:val="clear" w:color="auto" w:fill="FFFFFF"/>
         <w:spacing w:before="100" w:beforeAutospacing="1" w:after="100" w:afterAutospacing="1" w:line="240" w:lineRule="auto"/>
         <w:jc w:val="both"/>
-      </w:pPr>
-      <w:r>
-        <w:t xml:space="preserve">The key to a graph database is how it stores these relationships in an optimal way taking advantage of the very nature of the node and edge model.  As we know, a traditional RDBMS maintains relationships between entities using tables and primary/foreign keys.  At query time, these tables must be </w:t>
-      </w:r>
-      <w:r>
-        <w:rPr>
-          <w:i/>
-        </w:rPr>
-        <w:t xml:space="preserve">joined </w:t>
-      </w:r>
-      <w:r>
-        <w:t xml:space="preserve">together in order to obtain the data which is applicable to the query. </w:t>
-      </w:r>
-      <w:r>
-        <w:rPr>
-          <w:i/>
-        </w:rPr>
-        <w:t xml:space="preserve"> </w:t>
-      </w:r>
-      <w:r>
-        <w:t xml:space="preserve">The </w:t>
-      </w:r>
-      <w:r>
-        <w:t xml:space="preserve">join operations are quite expensive </w:t>
-      </w:r>
-      <w:r>
-        <w:t>i</w:t>
-      </w:r>
-      <w:r>
-        <w:t>n terms of processing time and space.</w:t>
-      </w:r>
-      <w:r>
-        <w:t xml:space="preserve">  Further, the rigged structure of the schemas themselves make it difficult to represent the complex relationships and connectedness of our new world data.</w:t>
+        <w:rPr>
+          <w:rFonts w:eastAsia="Times New Roman" w:cstheme="minorHAnsi"/>
+          <w:color w:val="2D3B45"/>
+          <w:sz w:val="24"/>
+          <w:szCs w:val="24"/>
+        </w:rPr>
+      </w:pPr>
+      <w:r>
+        <w:rPr>
+          <w:rFonts w:eastAsia="Times New Roman" w:cstheme="minorHAnsi"/>
+          <w:color w:val="2D3B45"/>
+          <w:sz w:val="24"/>
+          <w:szCs w:val="24"/>
+        </w:rPr>
+        <w:t xml:space="preserve">If, because of my browsing habits, I am going to be targeted with related product info, ads, etc. I would like to receive promotions that are in line with my original product search.  For example, if I am searching for a new set of tires for my vehicle, I typically will seek out the more notable retail outlets that sell tires looking for a reasonable deal or sale.  </w:t>
       </w:r>
     </w:p>
     <w:p>
@@ -430,30 +377,68 @@
         <w:shd w:val="clear" w:color="auto" w:fill="FFFFFF"/>
         <w:spacing w:before="100" w:beforeAutospacing="1" w:after="100" w:afterAutospacing="1" w:line="240" w:lineRule="auto"/>
         <w:jc w:val="both"/>
-      </w:pPr>
-      <w:r>
-        <w:t xml:space="preserve">Graph databases arose as an alternative method of capturing the essence of these complex data relationships and to do it in the most efficient manner as possible.  </w:t>
-      </w:r>
-      <w:r>
-        <w:t xml:space="preserve">In this type of database, the relationships themselves (connections) are of the same importance </w:t>
-      </w:r>
-      <w:r>
-        <w:t xml:space="preserve">or value as that of </w:t>
-      </w:r>
-      <w:r>
-        <w:t xml:space="preserve">the nodes.  They are both treated as equal such that any operation that can be performed on a node can also be performed on a relationship.  By doing this it makes it possible to explore and discover </w:t>
-      </w:r>
-      <w:r>
-        <w:rPr>
+        <w:rPr>
+          <w:rFonts w:eastAsia="Times New Roman" w:cstheme="minorHAnsi"/>
+          <w:color w:val="2D3B45"/>
+          <w:sz w:val="24"/>
+          <w:szCs w:val="24"/>
+        </w:rPr>
+      </w:pPr>
+      <w:r>
+        <w:rPr>
+          <w:rFonts w:eastAsia="Times New Roman" w:cstheme="minorHAnsi"/>
+          <w:color w:val="2D3B45"/>
+          <w:sz w:val="24"/>
+          <w:szCs w:val="24"/>
+        </w:rPr>
+        <w:t xml:space="preserve">Having done this part, like always, related ads start showing up in just about every resource you could use on the Internet as you </w:t>
+      </w:r>
+      <w:r>
+        <w:rPr>
+          <w:rFonts w:eastAsia="Times New Roman" w:cstheme="minorHAnsi"/>
+          <w:color w:val="2D3B45"/>
+          <w:sz w:val="24"/>
+          <w:szCs w:val="24"/>
+        </w:rPr>
+        <w:t>navigate</w:t>
+      </w:r>
+      <w:r>
+        <w:rPr>
+          <w:rFonts w:eastAsia="Times New Roman" w:cstheme="minorHAnsi"/>
+          <w:color w:val="2D3B45"/>
+          <w:sz w:val="24"/>
+          <w:szCs w:val="24"/>
+        </w:rPr>
+        <w:t xml:space="preserve"> its services.  What I find though is that these ads, </w:t>
+      </w:r>
+      <w:r>
+        <w:rPr>
+          <w:rFonts w:eastAsia="Times New Roman" w:cstheme="minorHAnsi"/>
           <w:i/>
-        </w:rPr>
-        <w:t xml:space="preserve">hidden </w:t>
-      </w:r>
-      <w:r>
-        <w:t xml:space="preserve">relationships within the data leading </w:t>
-      </w:r>
-      <w:r>
-        <w:t>to new realizations or findings.</w:t>
+          <w:color w:val="2D3B45"/>
+          <w:sz w:val="24"/>
+          <w:szCs w:val="24"/>
+        </w:rPr>
+        <w:t xml:space="preserve">targeted at me </w:t>
+      </w:r>
+      <w:r>
+        <w:rPr>
+          <w:rFonts w:eastAsia="Times New Roman" w:cstheme="minorHAnsi"/>
+          <w:i/>
+          <w:color w:val="2D3B45"/>
+          <w:sz w:val="24"/>
+          <w:szCs w:val="24"/>
+        </w:rPr>
+        <w:t>by tracked browsing habits</w:t>
+      </w:r>
+      <w:r>
+        <w:rPr>
+          <w:rFonts w:eastAsia="Times New Roman" w:cstheme="minorHAnsi"/>
+          <w:color w:val="2D3B45"/>
+          <w:sz w:val="24"/>
+          <w:szCs w:val="24"/>
+        </w:rPr>
+        <w:t>, do NOT offer anything more that would entice me to click on one of them.  One of my favorites is a targeted ad simply promoting a store I had already looked at.  That doesn’t help me.  I want to know about promotions or sales that I missed or don’t know about.</w:t>
       </w:r>
     </w:p>
     <w:p>
@@ -461,413 +446,893 @@
         <w:shd w:val="clear" w:color="auto" w:fill="FFFFFF"/>
         <w:spacing w:before="100" w:beforeAutospacing="1" w:after="100" w:afterAutospacing="1" w:line="240" w:lineRule="auto"/>
         <w:jc w:val="both"/>
-      </w:pPr>
-      <w:r>
-        <w:t xml:space="preserve">This processing is achieved because in a graph database every node maintains a physical list of its connections to other nodes in the graph.  </w:t>
-      </w:r>
-      <w:r>
-        <w:t>When a node is retrieved by the database it has immediate access to the other connected nodes just by using the references in this list.  The costly overhead of the indirect reference using a foreign key and j</w:t>
-      </w:r>
-      <w:r>
-        <w:t>oin is removed from the process making an equivalent graph database query significantly faster as compared to an RDBMS.</w:t>
+        <w:rPr>
+          <w:rFonts w:eastAsia="Times New Roman" w:cstheme="minorHAnsi"/>
+          <w:color w:val="2D3B45"/>
+          <w:sz w:val="24"/>
+          <w:szCs w:val="24"/>
+        </w:rPr>
+      </w:pPr>
+      <w:r>
+        <w:rPr>
+          <w:rFonts w:eastAsia="Times New Roman" w:cstheme="minorHAnsi"/>
+          <w:color w:val="2D3B45"/>
+          <w:sz w:val="24"/>
+          <w:szCs w:val="24"/>
+        </w:rPr>
+        <w:t xml:space="preserve">It seems that if I browse at stores </w:t>
+      </w:r>
+      <w:r>
+        <w:rPr>
+          <w:rFonts w:eastAsia="Times New Roman" w:cstheme="minorHAnsi"/>
+          <w:color w:val="2D3B45"/>
+          <w:sz w:val="24"/>
+          <w:szCs w:val="24"/>
+        </w:rPr>
+        <w:t>A, B</w:t>
+      </w:r>
+      <w:r>
+        <w:rPr>
+          <w:rFonts w:eastAsia="Times New Roman" w:cstheme="minorHAnsi"/>
+          <w:color w:val="2D3B45"/>
+          <w:sz w:val="24"/>
+          <w:szCs w:val="24"/>
+        </w:rPr>
+        <w:t>,</w:t>
+      </w:r>
+      <w:r>
+        <w:rPr>
+          <w:rFonts w:eastAsia="Times New Roman" w:cstheme="minorHAnsi"/>
+          <w:color w:val="2D3B45"/>
+          <w:sz w:val="24"/>
+          <w:szCs w:val="24"/>
+        </w:rPr>
+        <w:t xml:space="preserve"> </w:t>
+      </w:r>
+      <w:r>
+        <w:rPr>
+          <w:rFonts w:eastAsia="Times New Roman" w:cstheme="minorHAnsi"/>
+          <w:color w:val="2D3B45"/>
+          <w:sz w:val="24"/>
+          <w:szCs w:val="24"/>
+        </w:rPr>
+        <w:t>C and look at products D,</w:t>
+      </w:r>
+      <w:r>
+        <w:rPr>
+          <w:rFonts w:eastAsia="Times New Roman" w:cstheme="minorHAnsi"/>
+          <w:color w:val="2D3B45"/>
+          <w:sz w:val="24"/>
+          <w:szCs w:val="24"/>
+        </w:rPr>
+        <w:t xml:space="preserve"> </w:t>
+      </w:r>
+      <w:r>
+        <w:rPr>
+          <w:rFonts w:eastAsia="Times New Roman" w:cstheme="minorHAnsi"/>
+          <w:color w:val="2D3B45"/>
+          <w:sz w:val="24"/>
+          <w:szCs w:val="24"/>
+        </w:rPr>
+        <w:t>E,</w:t>
+      </w:r>
+      <w:r>
+        <w:rPr>
+          <w:rFonts w:eastAsia="Times New Roman" w:cstheme="minorHAnsi"/>
+          <w:color w:val="2D3B45"/>
+          <w:sz w:val="24"/>
+          <w:szCs w:val="24"/>
+        </w:rPr>
+        <w:t xml:space="preserve"> </w:t>
+      </w:r>
+      <w:r>
+        <w:rPr>
+          <w:rFonts w:eastAsia="Times New Roman" w:cstheme="minorHAnsi"/>
+          <w:color w:val="2D3B45"/>
+          <w:sz w:val="24"/>
+          <w:szCs w:val="24"/>
+        </w:rPr>
+        <w:t xml:space="preserve">F then the targeted ads </w:t>
+      </w:r>
+      <w:r>
+        <w:rPr>
+          <w:rFonts w:eastAsia="Times New Roman" w:cstheme="minorHAnsi"/>
+          <w:color w:val="2D3B45"/>
+          <w:sz w:val="24"/>
+          <w:szCs w:val="24"/>
+        </w:rPr>
+        <w:t>are more than likely going to be related to those entities.  Again, I already did that research, show me possibilities that I overlooked and then I have something to go on.</w:t>
+      </w:r>
+    </w:p>
+    <w:p>
+      <w:pPr>
+        <w:shd w:val="clear" w:color="auto" w:fill="FFFFFF"/>
+        <w:spacing w:before="100" w:beforeAutospacing="1" w:after="100" w:afterAutospacing="1" w:line="240" w:lineRule="auto"/>
+        <w:jc w:val="both"/>
+        <w:rPr>
+          <w:rFonts w:eastAsia="Times New Roman" w:cstheme="minorHAnsi"/>
+          <w:color w:val="2D3B45"/>
+          <w:sz w:val="24"/>
+          <w:szCs w:val="24"/>
+        </w:rPr>
+      </w:pPr>
+      <w:r>
+        <w:rPr>
+          <w:rFonts w:eastAsia="Times New Roman" w:cstheme="minorHAnsi"/>
+          <w:color w:val="2D3B45"/>
+          <w:sz w:val="24"/>
+          <w:szCs w:val="24"/>
+        </w:rPr>
+        <w:t xml:space="preserve">I </w:t>
+      </w:r>
+      <w:r>
+        <w:rPr>
+          <w:rFonts w:eastAsia="Times New Roman" w:cstheme="minorHAnsi"/>
+          <w:color w:val="2D3B45"/>
+          <w:sz w:val="24"/>
+          <w:szCs w:val="24"/>
+        </w:rPr>
+        <w:t>believe</w:t>
+      </w:r>
+      <w:r>
+        <w:rPr>
+          <w:rFonts w:eastAsia="Times New Roman" w:cstheme="minorHAnsi"/>
+          <w:color w:val="2D3B45"/>
+          <w:sz w:val="24"/>
+          <w:szCs w:val="24"/>
+        </w:rPr>
+        <w:t xml:space="preserve"> that with normal browsing habit</w:t>
+      </w:r>
+      <w:r>
+        <w:rPr>
+          <w:rFonts w:eastAsia="Times New Roman" w:cstheme="minorHAnsi"/>
+          <w:color w:val="2D3B45"/>
+          <w:sz w:val="24"/>
+          <w:szCs w:val="24"/>
+        </w:rPr>
+        <w:t>s</w:t>
+      </w:r>
+      <w:r>
+        <w:rPr>
+          <w:rFonts w:eastAsia="Times New Roman" w:cstheme="minorHAnsi"/>
+          <w:color w:val="2D3B45"/>
+          <w:sz w:val="24"/>
+          <w:szCs w:val="24"/>
+        </w:rPr>
+        <w:t xml:space="preserve"> being tracked, the AI/ML processing behind the scenes that feeds all of this can handle the difference between actively searching for a specific product versus a simple drive-by look and know that the former is more important than the latter.  They miss the mark when I receive targeted ads for a product that I simply looked at one time. I realize they are trying to get me to go back to that </w:t>
+      </w:r>
+      <w:r>
+        <w:rPr>
+          <w:rFonts w:eastAsia="Times New Roman" w:cstheme="minorHAnsi"/>
+          <w:color w:val="2D3B45"/>
+          <w:sz w:val="24"/>
+          <w:szCs w:val="24"/>
+        </w:rPr>
+        <w:t>product,</w:t>
+      </w:r>
+      <w:r>
+        <w:rPr>
+          <w:rFonts w:eastAsia="Times New Roman" w:cstheme="minorHAnsi"/>
+          <w:color w:val="2D3B45"/>
+          <w:sz w:val="24"/>
+          <w:szCs w:val="24"/>
+        </w:rPr>
+        <w:t xml:space="preserve"> but I have a different take on it. </w:t>
+      </w:r>
+    </w:p>
+    <w:p>
+      <w:pPr>
+        <w:shd w:val="clear" w:color="auto" w:fill="FFFFFF"/>
+        <w:spacing w:before="100" w:beforeAutospacing="1" w:after="100" w:afterAutospacing="1" w:line="240" w:lineRule="auto"/>
+        <w:jc w:val="both"/>
+        <w:rPr>
+          <w:rFonts w:eastAsia="Times New Roman" w:cstheme="minorHAnsi"/>
+          <w:color w:val="2D3B45"/>
+          <w:sz w:val="24"/>
+          <w:szCs w:val="24"/>
+        </w:rPr>
+      </w:pPr>
+      <w:r>
+        <w:rPr>
+          <w:rFonts w:eastAsia="Times New Roman" w:cstheme="minorHAnsi"/>
+          <w:color w:val="2D3B45"/>
+          <w:sz w:val="24"/>
+          <w:szCs w:val="24"/>
+        </w:rPr>
+        <w:t>Another favorite targeted ad is one promoting free shipping if I “</w:t>
+      </w:r>
+      <w:r>
+        <w:rPr>
+          <w:rFonts w:eastAsia="Times New Roman" w:cstheme="minorHAnsi"/>
+          <w:i/>
+          <w:color w:val="2D3B45"/>
+          <w:sz w:val="24"/>
+          <w:szCs w:val="24"/>
+        </w:rPr>
+        <w:t xml:space="preserve">hurry and click now” </w:t>
+      </w:r>
+      <w:r>
+        <w:rPr>
+          <w:rFonts w:eastAsia="Times New Roman" w:cstheme="minorHAnsi"/>
+          <w:color w:val="2D3B45"/>
+          <w:sz w:val="24"/>
+          <w:szCs w:val="24"/>
+        </w:rPr>
+        <w:t xml:space="preserve">when in fact free shipping is always available.  </w:t>
+      </w:r>
+      <w:r>
+        <w:rPr>
+          <w:rFonts w:eastAsia="Times New Roman" w:cstheme="minorHAnsi"/>
+          <w:color w:val="2D3B45"/>
+          <w:sz w:val="24"/>
+          <w:szCs w:val="24"/>
+        </w:rPr>
+        <w:t>That is another miss and a little bit dishonest.</w:t>
+      </w:r>
+    </w:p>
+    <w:p>
+      <w:pPr>
+        <w:shd w:val="clear" w:color="auto" w:fill="FFFFFF"/>
+        <w:spacing w:before="100" w:beforeAutospacing="1" w:after="100" w:afterAutospacing="1" w:line="240" w:lineRule="auto"/>
+        <w:jc w:val="both"/>
+        <w:rPr>
+          <w:rFonts w:eastAsia="Times New Roman" w:cstheme="minorHAnsi"/>
+          <w:color w:val="2D3B45"/>
+          <w:sz w:val="24"/>
+          <w:szCs w:val="24"/>
+        </w:rPr>
+      </w:pPr>
+      <w:r>
+        <w:rPr>
+          <w:rFonts w:eastAsia="Times New Roman" w:cs="Helvetica"/>
+          <w:color w:val="2D3B45"/>
+          <w:sz w:val="24"/>
+          <w:szCs w:val="24"/>
+        </w:rPr>
+        <w:lastRenderedPageBreak/>
+        <w:t xml:space="preserve">Question 2. </w:t>
+      </w:r>
+      <w:r>
+        <w:rPr>
+          <w:rFonts w:eastAsia="Times New Roman" w:cs="Helvetica"/>
+          <w:color w:val="2D3B45"/>
+          <w:sz w:val="24"/>
+          <w:szCs w:val="24"/>
+        </w:rPr>
+        <w:t xml:space="preserve"> </w:t>
+      </w:r>
+      <w:r>
+        <w:rPr>
+          <w:rFonts w:eastAsia="Times New Roman" w:cstheme="minorHAnsi"/>
+          <w:color w:val="2D3B45"/>
+          <w:sz w:val="24"/>
+          <w:szCs w:val="24"/>
+        </w:rPr>
+        <w:t>How do you see the debate about tracking, data mining and privacy taking shape in the future</w:t>
+      </w:r>
+      <w:r>
+        <w:rPr>
+          <w:rFonts w:eastAsia="Times New Roman" w:cstheme="minorHAnsi"/>
+          <w:color w:val="2D3B45"/>
+          <w:sz w:val="24"/>
+          <w:szCs w:val="24"/>
+        </w:rPr>
+        <w:t>?</w:t>
+      </w:r>
+    </w:p>
+    <w:p>
+      <w:pPr>
+        <w:shd w:val="clear" w:color="auto" w:fill="FFFFFF"/>
+        <w:spacing w:before="100" w:beforeAutospacing="1" w:after="100" w:afterAutospacing="1" w:line="240" w:lineRule="auto"/>
+        <w:jc w:val="both"/>
+        <w:rPr>
+          <w:rFonts w:eastAsia="Times New Roman" w:cstheme="minorHAnsi"/>
+          <w:color w:val="2D3B45"/>
+          <w:sz w:val="24"/>
+          <w:szCs w:val="24"/>
+        </w:rPr>
+      </w:pPr>
+      <w:r>
+        <w:rPr>
+          <w:rFonts w:eastAsia="Times New Roman" w:cstheme="minorHAnsi"/>
+          <w:color w:val="2D3B45"/>
+          <w:sz w:val="24"/>
+          <w:szCs w:val="24"/>
+        </w:rPr>
+        <w:t>My opinion here is very, very strong.  I am so actively against companies being able to track and monitor every single aspect of our lives whether it is online, in a vehicle, on your cell phone etc., and then be able to do whatever they want with that data.  It is absolutely wrong.</w:t>
+      </w:r>
+    </w:p>
+    <w:p>
+      <w:pPr>
+        <w:shd w:val="clear" w:color="auto" w:fill="FFFFFF"/>
+        <w:spacing w:before="100" w:beforeAutospacing="1" w:after="100" w:afterAutospacing="1" w:line="240" w:lineRule="auto"/>
+        <w:jc w:val="both"/>
+        <w:rPr>
+          <w:rFonts w:eastAsia="Times New Roman" w:cstheme="minorHAnsi"/>
+          <w:color w:val="2D3B45"/>
+          <w:sz w:val="24"/>
+          <w:szCs w:val="24"/>
+        </w:rPr>
+      </w:pPr>
+      <w:r>
+        <w:rPr>
+          <w:rFonts w:eastAsia="Times New Roman" w:cstheme="minorHAnsi"/>
+          <w:color w:val="2D3B45"/>
+          <w:sz w:val="24"/>
+          <w:szCs w:val="24"/>
+        </w:rPr>
+        <w:t>Yes</w:t>
+      </w:r>
+      <w:r>
+        <w:rPr>
+          <w:rFonts w:eastAsia="Times New Roman" w:cstheme="minorHAnsi"/>
+          <w:color w:val="2D3B45"/>
+          <w:sz w:val="24"/>
+          <w:szCs w:val="24"/>
+        </w:rPr>
+        <w:t>,</w:t>
+      </w:r>
+      <w:r>
+        <w:rPr>
+          <w:rFonts w:eastAsia="Times New Roman" w:cstheme="minorHAnsi"/>
+          <w:color w:val="2D3B45"/>
+          <w:sz w:val="24"/>
+          <w:szCs w:val="24"/>
+        </w:rPr>
+        <w:t xml:space="preserve"> we are beginning to see changes that are beginning to shift towards and in favor of consumer rights due to the recent scandals (they are scandals) </w:t>
+      </w:r>
+      <w:r>
+        <w:rPr>
+          <w:rFonts w:eastAsia="Times New Roman" w:cstheme="minorHAnsi"/>
+          <w:color w:val="2D3B45"/>
+          <w:sz w:val="24"/>
+          <w:szCs w:val="24"/>
+        </w:rPr>
+        <w:t>involving</w:t>
+      </w:r>
+      <w:r>
+        <w:rPr>
+          <w:rFonts w:eastAsia="Times New Roman" w:cstheme="minorHAnsi"/>
+          <w:color w:val="2D3B45"/>
+          <w:sz w:val="24"/>
+          <w:szCs w:val="24"/>
+        </w:rPr>
+        <w:t xml:space="preserve"> Cambridge Analytics, Facebook, Google and many other corporations.  </w:t>
+      </w:r>
+      <w:r>
+        <w:rPr>
+          <w:rFonts w:eastAsia="Times New Roman" w:cstheme="minorHAnsi"/>
+          <w:color w:val="2D3B45"/>
+          <w:sz w:val="24"/>
+          <w:szCs w:val="24"/>
+        </w:rPr>
+        <w:t>These companies knew exactly what they were doing regarding the practices used with respect to the consumer data they held.</w:t>
+      </w:r>
+    </w:p>
+    <w:p>
+      <w:pPr>
+        <w:shd w:val="clear" w:color="auto" w:fill="FFFFFF"/>
+        <w:spacing w:before="100" w:beforeAutospacing="1" w:after="100" w:afterAutospacing="1" w:line="240" w:lineRule="auto"/>
+        <w:jc w:val="both"/>
+        <w:rPr>
+          <w:rFonts w:eastAsia="Times New Roman" w:cstheme="minorHAnsi"/>
+          <w:color w:val="2D3B45"/>
+          <w:sz w:val="24"/>
+          <w:szCs w:val="24"/>
+        </w:rPr>
+      </w:pPr>
+      <w:r>
+        <w:rPr>
+          <w:rFonts w:eastAsia="Times New Roman" w:cstheme="minorHAnsi"/>
+          <w:color w:val="2D3B45"/>
+          <w:sz w:val="24"/>
+          <w:szCs w:val="24"/>
+        </w:rPr>
+        <w:t xml:space="preserve">I believe the need to enact tighter restrictions regarding what companies can and cannot do with the consumer data they collect.  This </w:t>
+      </w:r>
+      <w:r>
+        <w:rPr>
+          <w:rFonts w:eastAsia="Times New Roman" w:cstheme="minorHAnsi"/>
+          <w:color w:val="2D3B45"/>
+          <w:sz w:val="24"/>
+          <w:szCs w:val="24"/>
+        </w:rPr>
+        <w:t>must</w:t>
+      </w:r>
+      <w:r>
+        <w:rPr>
+          <w:rFonts w:eastAsia="Times New Roman" w:cstheme="minorHAnsi"/>
+          <w:color w:val="2D3B45"/>
+          <w:sz w:val="24"/>
+          <w:szCs w:val="24"/>
+        </w:rPr>
+        <w:t xml:space="preserve"> come from the Federal Government and not be state controlled restrictions.  One set of rules to encompass all states that must be abided by any company of any size that actively collects consumer data by any mechanism.  </w:t>
+      </w:r>
+      <w:r>
+        <w:rPr>
+          <w:rFonts w:eastAsia="Times New Roman" w:cstheme="minorHAnsi"/>
+          <w:color w:val="2D3B45"/>
+          <w:sz w:val="24"/>
+          <w:szCs w:val="24"/>
+        </w:rPr>
+        <w:t>It is a federal issue as the data itself transcends state boundaries.</w:t>
+      </w:r>
+    </w:p>
+    <w:p>
+      <w:pPr>
+        <w:shd w:val="clear" w:color="auto" w:fill="FFFFFF"/>
+        <w:spacing w:before="100" w:beforeAutospacing="1" w:after="100" w:afterAutospacing="1" w:line="240" w:lineRule="auto"/>
+        <w:jc w:val="both"/>
+        <w:rPr>
+          <w:rFonts w:eastAsia="Times New Roman" w:cstheme="minorHAnsi"/>
+          <w:color w:val="2D3B45"/>
+          <w:sz w:val="24"/>
+          <w:szCs w:val="24"/>
+        </w:rPr>
+      </w:pPr>
+      <w:r>
+        <w:rPr>
+          <w:rFonts w:eastAsia="Times New Roman" w:cstheme="minorHAnsi"/>
+          <w:color w:val="2D3B45"/>
+          <w:sz w:val="24"/>
+          <w:szCs w:val="24"/>
+        </w:rPr>
+        <w:t xml:space="preserve">Because we now live in this digital world, we have to respect that data will be collected as there are many, many positive results from associated analytics, for example, safer automobiles, medical insights, increased security etc.  However, </w:t>
+      </w:r>
+      <w:r>
+        <w:rPr>
+          <w:rFonts w:eastAsia="Times New Roman" w:cstheme="minorHAnsi"/>
+          <w:color w:val="2D3B45"/>
+          <w:sz w:val="24"/>
+          <w:szCs w:val="24"/>
+        </w:rPr>
+        <w:t xml:space="preserve">companies </w:t>
+      </w:r>
+      <w:r>
+        <w:rPr>
+          <w:rFonts w:eastAsia="Times New Roman" w:cstheme="minorHAnsi"/>
+          <w:i/>
+          <w:color w:val="2D3B45"/>
+          <w:sz w:val="24"/>
+          <w:szCs w:val="24"/>
+        </w:rPr>
+        <w:t>MUST</w:t>
+      </w:r>
+      <w:r>
+        <w:rPr>
+          <w:rFonts w:eastAsia="Times New Roman" w:cstheme="minorHAnsi"/>
+          <w:color w:val="2D3B45"/>
+          <w:sz w:val="24"/>
+          <w:szCs w:val="24"/>
+        </w:rPr>
+        <w:t xml:space="preserve"> respect consumer rights and privacy related to that data.  Reputable companies know the absolute importance of this aspect of the data and will work to ensure the integrity and security of the data.</w:t>
+      </w:r>
+      <w:r>
+        <w:rPr>
+          <w:rFonts w:eastAsia="Times New Roman" w:cstheme="minorHAnsi"/>
+          <w:color w:val="2D3B45"/>
+          <w:sz w:val="24"/>
+          <w:szCs w:val="24"/>
+        </w:rPr>
+        <w:t xml:space="preserve">  It didn’t have to take very public data breaches or the uncovering of data related transgressions to </w:t>
+      </w:r>
+      <w:r>
+        <w:rPr>
+          <w:rFonts w:eastAsia="Times New Roman" w:cstheme="minorHAnsi"/>
+          <w:i/>
+          <w:color w:val="2D3B45"/>
+          <w:sz w:val="24"/>
+          <w:szCs w:val="24"/>
+        </w:rPr>
+        <w:t>make</w:t>
+      </w:r>
+      <w:r>
+        <w:rPr>
+          <w:rFonts w:eastAsia="Times New Roman" w:cstheme="minorHAnsi"/>
+          <w:color w:val="2D3B45"/>
+          <w:sz w:val="24"/>
+          <w:szCs w:val="24"/>
+        </w:rPr>
+        <w:t xml:space="preserve"> companies see the light and do the right thing.</w:t>
+      </w:r>
+    </w:p>
+    <w:p>
+      <w:pPr>
+        <w:shd w:val="clear" w:color="auto" w:fill="FFFFFF"/>
+        <w:spacing w:before="100" w:beforeAutospacing="1" w:after="100" w:afterAutospacing="1" w:line="240" w:lineRule="auto"/>
+        <w:jc w:val="both"/>
+        <w:rPr>
+          <w:rFonts w:eastAsia="Times New Roman" w:cstheme="minorHAnsi"/>
+          <w:color w:val="2D3B45"/>
+          <w:sz w:val="24"/>
+          <w:szCs w:val="24"/>
+        </w:rPr>
+      </w:pPr>
+      <w:r>
+        <w:rPr>
+          <w:rFonts w:eastAsia="Times New Roman" w:cstheme="minorHAnsi"/>
+          <w:color w:val="2D3B45"/>
+          <w:sz w:val="24"/>
+          <w:szCs w:val="24"/>
+        </w:rPr>
+        <w:t>I am in favor of a</w:t>
+      </w:r>
+      <w:r>
+        <w:rPr>
+          <w:rFonts w:eastAsia="Times New Roman" w:cstheme="minorHAnsi"/>
+          <w:color w:val="2D3B45"/>
+          <w:sz w:val="24"/>
+          <w:szCs w:val="24"/>
+        </w:rPr>
+        <w:t xml:space="preserve"> change to the agreement process that users sign when creating online accounts for example.  This is the </w:t>
+      </w:r>
+      <w:r>
+        <w:rPr>
+          <w:rFonts w:eastAsia="Times New Roman" w:cstheme="minorHAnsi"/>
+          <w:i/>
+          <w:color w:val="2D3B45"/>
+          <w:sz w:val="24"/>
+          <w:szCs w:val="24"/>
+        </w:rPr>
+        <w:t>20-page fine-print</w:t>
+      </w:r>
+      <w:r>
+        <w:rPr>
+          <w:rFonts w:eastAsia="Times New Roman" w:cstheme="minorHAnsi"/>
+          <w:color w:val="2D3B45"/>
+          <w:sz w:val="24"/>
+          <w:szCs w:val="24"/>
+        </w:rPr>
+        <w:t xml:space="preserve"> document that would require the average person to seek out a consult with a lawyer to ascertain the specifics regarding the contract which includes how the company will use any collected data.  Most people will click ‘</w:t>
+      </w:r>
+      <w:r>
+        <w:rPr>
+          <w:rFonts w:eastAsia="Times New Roman" w:cstheme="minorHAnsi"/>
+          <w:i/>
+          <w:color w:val="2D3B45"/>
+          <w:sz w:val="24"/>
+          <w:szCs w:val="24"/>
+        </w:rPr>
+        <w:t>agree’</w:t>
+      </w:r>
+      <w:r>
+        <w:rPr>
+          <w:rFonts w:eastAsia="Times New Roman" w:cstheme="minorHAnsi"/>
+          <w:color w:val="2D3B45"/>
+          <w:sz w:val="24"/>
+          <w:szCs w:val="24"/>
+        </w:rPr>
+        <w:t xml:space="preserve"> as there is no choice if you want or need to use that service.  In doing so, </w:t>
+      </w:r>
+      <w:r>
+        <w:rPr>
+          <w:rFonts w:eastAsia="Times New Roman" w:cstheme="minorHAnsi"/>
+          <w:i/>
+          <w:color w:val="2D3B45"/>
+          <w:sz w:val="24"/>
+          <w:szCs w:val="24"/>
+        </w:rPr>
+        <w:t>we</w:t>
+      </w:r>
+      <w:r>
+        <w:rPr>
+          <w:rFonts w:eastAsia="Times New Roman" w:cstheme="minorHAnsi"/>
+          <w:color w:val="2D3B45"/>
+          <w:sz w:val="24"/>
+          <w:szCs w:val="24"/>
+        </w:rPr>
+        <w:t xml:space="preserve"> do not really know or understand what we just agree</w:t>
+      </w:r>
+      <w:r>
+        <w:rPr>
+          <w:rFonts w:eastAsia="Times New Roman" w:cstheme="minorHAnsi"/>
+          <w:color w:val="2D3B45"/>
+          <w:sz w:val="24"/>
+          <w:szCs w:val="24"/>
+        </w:rPr>
+        <w:t>d</w:t>
+      </w:r>
+      <w:r>
+        <w:rPr>
+          <w:rFonts w:eastAsia="Times New Roman" w:cstheme="minorHAnsi"/>
+          <w:color w:val="2D3B45"/>
+          <w:sz w:val="24"/>
+          <w:szCs w:val="24"/>
+        </w:rPr>
+        <w:t xml:space="preserve"> </w:t>
+      </w:r>
+      <w:r>
+        <w:rPr>
+          <w:rFonts w:eastAsia="Times New Roman" w:cstheme="minorHAnsi"/>
+          <w:color w:val="2D3B45"/>
+          <w:sz w:val="24"/>
+          <w:szCs w:val="24"/>
+        </w:rPr>
+        <w:t>to,</w:t>
+      </w:r>
+      <w:r>
+        <w:rPr>
+          <w:rFonts w:eastAsia="Times New Roman" w:cstheme="minorHAnsi"/>
+          <w:color w:val="2D3B45"/>
+          <w:sz w:val="24"/>
+          <w:szCs w:val="24"/>
+        </w:rPr>
+        <w:t xml:space="preserve"> but I feel that we are not lawyers either and cannot be held to understand the convoluted legalese contained in the document</w:t>
+      </w:r>
+      <w:r>
+        <w:rPr>
+          <w:rFonts w:eastAsia="Times New Roman" w:cstheme="minorHAnsi"/>
+          <w:color w:val="2D3B45"/>
+          <w:sz w:val="24"/>
+          <w:szCs w:val="24"/>
+        </w:rPr>
+        <w:t>.  This is a common practice</w:t>
+      </w:r>
+      <w:r>
+        <w:rPr>
+          <w:rFonts w:eastAsia="Times New Roman" w:cstheme="minorHAnsi"/>
+          <w:color w:val="2D3B45"/>
+          <w:sz w:val="24"/>
+          <w:szCs w:val="24"/>
+        </w:rPr>
+        <w:t xml:space="preserve"> and of course c</w:t>
+      </w:r>
+      <w:r>
+        <w:rPr>
+          <w:rFonts w:eastAsia="Times New Roman" w:cstheme="minorHAnsi"/>
+          <w:color w:val="2D3B45"/>
+          <w:sz w:val="24"/>
+          <w:szCs w:val="24"/>
+        </w:rPr>
+        <w:t xml:space="preserve">ompanies can </w:t>
+      </w:r>
+      <w:r>
+        <w:rPr>
+          <w:rFonts w:eastAsia="Times New Roman" w:cstheme="minorHAnsi"/>
+          <w:color w:val="2D3B45"/>
+          <w:sz w:val="24"/>
+          <w:szCs w:val="24"/>
+        </w:rPr>
+        <w:t xml:space="preserve">and will </w:t>
+      </w:r>
+      <w:r>
+        <w:rPr>
+          <w:rFonts w:eastAsia="Times New Roman" w:cstheme="minorHAnsi"/>
+          <w:color w:val="2D3B45"/>
+          <w:sz w:val="24"/>
+          <w:szCs w:val="24"/>
+        </w:rPr>
+        <w:t xml:space="preserve">use this agreement to </w:t>
+      </w:r>
+      <w:r>
+        <w:rPr>
+          <w:rFonts w:eastAsia="Times New Roman" w:cstheme="minorHAnsi"/>
+          <w:i/>
+          <w:color w:val="2D3B45"/>
+          <w:sz w:val="24"/>
+          <w:szCs w:val="24"/>
+        </w:rPr>
+        <w:t>hide behind</w:t>
+      </w:r>
+      <w:r>
+        <w:rPr>
+          <w:rFonts w:eastAsia="Times New Roman" w:cstheme="minorHAnsi"/>
+          <w:color w:val="2D3B45"/>
+          <w:sz w:val="24"/>
+          <w:szCs w:val="24"/>
+        </w:rPr>
+        <w:t xml:space="preserve"> when issues arise.</w:t>
+      </w:r>
+    </w:p>
+    <w:p>
+      <w:pPr>
+        <w:shd w:val="clear" w:color="auto" w:fill="FFFFFF"/>
+        <w:spacing w:before="100" w:beforeAutospacing="1" w:after="100" w:afterAutospacing="1" w:line="240" w:lineRule="auto"/>
+        <w:jc w:val="both"/>
+        <w:rPr>
+          <w:rFonts w:eastAsia="Times New Roman" w:cstheme="minorHAnsi"/>
+          <w:color w:val="2D3B45"/>
+          <w:sz w:val="24"/>
+          <w:szCs w:val="24"/>
+        </w:rPr>
+      </w:pPr>
+      <w:r>
+        <w:rPr>
+          <w:rFonts w:eastAsia="Times New Roman" w:cstheme="minorHAnsi"/>
+          <w:color w:val="2D3B45"/>
+          <w:sz w:val="24"/>
+          <w:szCs w:val="24"/>
+        </w:rPr>
+        <w:t>This needs to change and again there needs to be a federal mandated agreement that makes it fair for all parties regarding data collection and its use thereof.  This agreement can be separate from any other requirements a company may set forth.  Basically, legislation needs to be enacted that makes it clear what will be permitted for the use of the data and clear what penalties will be imposed on a company for violations of the agreement.</w:t>
+      </w:r>
+    </w:p>
+    <w:p>
+      <w:pPr>
+        <w:shd w:val="clear" w:color="auto" w:fill="FFFFFF"/>
+        <w:spacing w:before="100" w:beforeAutospacing="1" w:after="100" w:afterAutospacing="1" w:line="240" w:lineRule="auto"/>
+        <w:jc w:val="both"/>
+        <w:rPr>
+          <w:rFonts w:eastAsia="Times New Roman" w:cstheme="minorHAnsi"/>
+          <w:color w:val="2D3B45"/>
+          <w:sz w:val="24"/>
+          <w:szCs w:val="24"/>
+        </w:rPr>
+      </w:pPr>
+      <w:r>
+        <w:rPr>
+          <w:rFonts w:eastAsia="Times New Roman" w:cstheme="minorHAnsi"/>
+          <w:color w:val="2D3B45"/>
+          <w:sz w:val="24"/>
+          <w:szCs w:val="24"/>
+        </w:rPr>
+        <w:t xml:space="preserve">I believe huge monetary penalties need to be imposed on </w:t>
+      </w:r>
+      <w:r>
+        <w:rPr>
+          <w:rFonts w:eastAsia="Times New Roman" w:cstheme="minorHAnsi"/>
+          <w:color w:val="2D3B45"/>
+          <w:sz w:val="24"/>
+          <w:szCs w:val="24"/>
+        </w:rPr>
+        <w:t xml:space="preserve">a company that allows any data breach accidental or otherwise.  It they have the data they must protect it at all times.  Perhaps even monetary restitution to anyone whose private information is exposed.  The amount of time and </w:t>
+      </w:r>
+      <w:r>
+        <w:rPr>
+          <w:rFonts w:eastAsia="Times New Roman" w:cstheme="minorHAnsi"/>
+          <w:color w:val="2D3B45"/>
+          <w:sz w:val="24"/>
+          <w:szCs w:val="24"/>
+        </w:rPr>
+        <w:lastRenderedPageBreak/>
+        <w:t xml:space="preserve">money it takes for someone to recover from identify theft or other fraudulent acts can be extreme.   </w:t>
+      </w:r>
+    </w:p>
+    <w:p>
+      <w:pPr>
+        <w:shd w:val="clear" w:color="auto" w:fill="FFFFFF"/>
+        <w:spacing w:before="100" w:beforeAutospacing="1" w:after="100" w:afterAutospacing="1" w:line="240" w:lineRule="auto"/>
+        <w:jc w:val="both"/>
+        <w:rPr>
+          <w:rFonts w:eastAsia="Times New Roman" w:cstheme="minorHAnsi"/>
+          <w:color w:val="2D3B45"/>
+          <w:sz w:val="24"/>
+          <w:szCs w:val="24"/>
+        </w:rPr>
+      </w:pPr>
+      <w:r>
+        <w:rPr>
+          <w:rFonts w:eastAsia="Times New Roman" w:cstheme="minorHAnsi"/>
+          <w:color w:val="2D3B45"/>
+          <w:sz w:val="24"/>
+          <w:szCs w:val="24"/>
+        </w:rPr>
+        <w:t>The problem here is that when data breaches occur, companies dance around the legal system and we never really know what becomes of issue.  The breaches become big news for a few days and then slowly drift away into the abyss.  Again, crystal clear legislation needs to be passed to address these issues</w:t>
+      </w:r>
+      <w:r>
+        <w:rPr>
+          <w:rFonts w:eastAsia="Times New Roman" w:cstheme="minorHAnsi"/>
+          <w:color w:val="2D3B45"/>
+          <w:sz w:val="24"/>
+          <w:szCs w:val="24"/>
+        </w:rPr>
+        <w:t xml:space="preserve">.  Presently </w:t>
       </w:r>
       <w:bookmarkStart w:id="0" w:name="_GoBack"/>
       <w:bookmarkEnd w:id="0"/>
+      <w:r>
+        <w:rPr>
+          <w:rFonts w:eastAsia="Times New Roman" w:cstheme="minorHAnsi"/>
+          <w:color w:val="2D3B45"/>
+          <w:sz w:val="24"/>
+          <w:szCs w:val="24"/>
+        </w:rPr>
+        <w:t>changes are being made but they are slow in coming.</w:t>
+      </w:r>
     </w:p>
     <w:p>
       <w:pPr>
         <w:shd w:val="clear" w:color="auto" w:fill="FFFFFF"/>
         <w:spacing w:before="100" w:beforeAutospacing="1" w:after="100" w:afterAutospacing="1" w:line="240" w:lineRule="auto"/>
         <w:jc w:val="both"/>
-      </w:pPr>
-      <w:r>
-        <w:t>Neo4j is among the most popular implementations of this type of database.  Also, for reference, Gephi is a data visualization tool used to create visualizations of data which is based on node/edge pairing and is a great tool if you would need to create a visual representation of this type of data.</w:t>
-      </w:r>
-    </w:p>
-    <w:p>
-      <w:pPr>
-        <w:pStyle w:val="NoSpacing"/>
+        <w:rPr>
+          <w:rFonts w:eastAsia="Times New Roman" w:cstheme="minorHAnsi"/>
+          <w:color w:val="2D3B45"/>
+          <w:sz w:val="24"/>
+          <w:szCs w:val="24"/>
+        </w:rPr>
+      </w:pPr>
+      <w:r>
+        <w:rPr>
+          <w:rFonts w:eastAsia="Times New Roman" w:cstheme="minorHAnsi"/>
+          <w:color w:val="2D3B45"/>
+          <w:sz w:val="24"/>
+          <w:szCs w:val="24"/>
+        </w:rPr>
+        <w:t xml:space="preserve">The data explosion seen in the recent past in my opinion is only the tip of the ice-berg.  It has been forecasted that by the year 2020, 44 zettabytes of data will be generated – that is 44 trillion gigabytes.  </w:t>
+      </w:r>
+      <w:r>
+        <w:rPr>
+          <w:rFonts w:eastAsia="Times New Roman" w:cstheme="minorHAnsi"/>
+          <w:color w:val="2D3B45"/>
+          <w:sz w:val="24"/>
+          <w:szCs w:val="24"/>
+        </w:rPr>
+        <w:t xml:space="preserve">What can be done with all this data is changing every single day as the techniques and ability to mine the data become more sophisticated.  This must drive the need to provide additional safeguards that guarantee consumer protection.  I believe we are clearly heading in that direction but for me it isn’t happening quick enough.  </w:t>
+      </w:r>
+    </w:p>
+    <w:p>
+      <w:pPr>
+        <w:shd w:val="clear" w:color="auto" w:fill="FFFFFF"/>
+        <w:spacing w:before="100" w:beforeAutospacing="1" w:after="100" w:afterAutospacing="1" w:line="240" w:lineRule="auto"/>
+        <w:jc w:val="both"/>
+        <w:rPr>
+          <w:rFonts w:eastAsia="Times New Roman" w:cstheme="minorHAnsi"/>
+          <w:color w:val="2D3B45"/>
+          <w:sz w:val="24"/>
+          <w:szCs w:val="24"/>
+        </w:rPr>
       </w:pPr>
       <w:hyperlink r:id="rId5" w:history="1">
         <w:r>
           <w:rPr>
             <w:rStyle w:val="Hyperlink"/>
+            <w:rFonts w:eastAsia="Times New Roman" w:cstheme="minorHAnsi"/>
+            <w:sz w:val="24"/>
+            <w:szCs w:val="24"/>
           </w:rPr>
-          <w:t>https://www.tibco.com/blog/2017/11/28/what-is-a-graph-database-and-why-is-it-important/</w:t>
+          <w:t>https://www.forbes.com/sites/bernardmarr/2015/09/30/big-data-20-mind-boggling-facts-everyone-must-read/#60b03c2c17b1</w:t>
         </w:r>
       </w:hyperlink>
     </w:p>
     <w:p>
       <w:pPr>
-        <w:pStyle w:val="NoSpacing"/>
-      </w:pPr>
-      <w:hyperlink r:id="rId6" w:history="1">
-        <w:r>
-          <w:rPr>
-            <w:rStyle w:val="Hyperlink"/>
-          </w:rPr>
-          <w:t>https://neo4j.com/developer/graph-db-vs-rdbms/</w:t>
-        </w:r>
-      </w:hyperlink>
-    </w:p>
-    <w:p>
-      <w:pPr>
-        <w:pStyle w:val="NoSpacing"/>
-      </w:pPr>
-      <w:hyperlink r:id="rId7" w:history="1">
-        <w:r>
-          <w:rPr>
-            <w:rStyle w:val="Hyperlink"/>
-          </w:rPr>
-          <w:t>https://neo4j.com/</w:t>
-        </w:r>
-      </w:hyperlink>
-    </w:p>
-    <w:p>
-      <w:pPr>
-        <w:pStyle w:val="NoSpacing"/>
-      </w:pPr>
-      <w:hyperlink r:id="rId8" w:history="1">
-        <w:r>
-          <w:rPr>
-            <w:rStyle w:val="Hyperlink"/>
-          </w:rPr>
-          <w:t>https://gephi.org/</w:t>
-        </w:r>
-      </w:hyperlink>
-    </w:p>
-    <w:p>
-      <w:r>
-        <w:br w:type="page"/>
-      </w:r>
-    </w:p>
-    <w:p>
-      <w:pPr>
         <w:shd w:val="clear" w:color="auto" w:fill="FFFFFF"/>
         <w:spacing w:before="100" w:beforeAutospacing="1" w:after="100" w:afterAutospacing="1" w:line="240" w:lineRule="auto"/>
-        <w:rPr>
-          <w:rFonts w:eastAsia="Times New Roman" w:cs="Helvetica"/>
-          <w:color w:val="2D3B45"/>
-          <w:sz w:val="24"/>
-          <w:szCs w:val="24"/>
-        </w:rPr>
-      </w:pPr>
-      <w:r>
-        <w:rPr>
-          <w:rFonts w:eastAsia="Times New Roman" w:cs="Helvetica"/>
-          <w:color w:val="2D3B45"/>
-          <w:sz w:val="24"/>
-          <w:szCs w:val="24"/>
-        </w:rPr>
-        <w:lastRenderedPageBreak/>
-        <w:t xml:space="preserve">Question 2. </w:t>
-      </w:r>
-      <w:r>
-        <w:rPr>
-          <w:rFonts w:eastAsia="Times New Roman" w:cs="Helvetica"/>
-          <w:color w:val="2D3B45"/>
-          <w:sz w:val="24"/>
-          <w:szCs w:val="24"/>
-        </w:rPr>
-        <w:t>Identify an industry (other than agriculture), and discuss how big data analytics is transforming it.</w:t>
-      </w:r>
-    </w:p>
-    <w:p>
-      <w:pPr>
-        <w:pStyle w:val="NormalWeb"/>
-        <w:jc w:val="both"/>
-        <w:rPr>
-          <w:rFonts w:asciiTheme="minorHAnsi" w:hAnsiTheme="minorHAnsi"/>
-        </w:rPr>
-      </w:pPr>
-      <w:r>
-        <w:rPr>
-          <w:rFonts w:asciiTheme="minorHAnsi" w:hAnsiTheme="minorHAnsi"/>
-        </w:rPr>
-        <w:t xml:space="preserve">Anadarko is an oil and gas company based out of Houston Texas with offices here in Denver and Platteville CO.  The company has hundreds of oil wells across areas of Northern Colorado that are networked together which provide refined resources that we use </w:t>
-      </w:r>
-      <w:r>
-        <w:rPr>
-          <w:rFonts w:asciiTheme="minorHAnsi" w:hAnsiTheme="minorHAnsi"/>
-        </w:rPr>
-        <w:t>daily</w:t>
-      </w:r>
-      <w:r>
-        <w:rPr>
-          <w:rFonts w:asciiTheme="minorHAnsi" w:hAnsiTheme="minorHAnsi"/>
-        </w:rPr>
-        <w:t>.  The well system has been developed over time and encompasses thousands of acres of land</w:t>
-      </w:r>
-      <w:r>
-        <w:rPr>
-          <w:rFonts w:asciiTheme="minorHAnsi" w:hAnsiTheme="minorHAnsi"/>
-        </w:rPr>
-        <w:t>.</w:t>
-      </w:r>
-    </w:p>
-    <w:p>
-      <w:pPr>
-        <w:pStyle w:val="NormalWeb"/>
-        <w:jc w:val="both"/>
-        <w:rPr>
-          <w:rFonts w:asciiTheme="minorHAnsi" w:hAnsiTheme="minorHAnsi"/>
-        </w:rPr>
-      </w:pPr>
-      <w:r>
-        <w:rPr>
-          <w:rFonts w:asciiTheme="minorHAnsi" w:hAnsiTheme="minorHAnsi"/>
-        </w:rPr>
-        <w:t xml:space="preserve">As previously mentioned in a related post, the associated costs with having to inspect and monitor this network of wells prior to the use of big-data was extreme.  Teams were created whose sole purpose was to travel to each of the well sites and inspect the equipment for any signs of potential failure and to take preventative corrective action.  Further, </w:t>
-      </w:r>
-      <w:r>
-        <w:rPr>
-          <w:rFonts w:asciiTheme="minorHAnsi" w:hAnsiTheme="minorHAnsi"/>
-        </w:rPr>
-        <w:t>if a well happened to go into failure mode and stopped functioning, the latency between detecting and correcting the situation could amount to many hours or days of downtime leading to considerable loss of revenue for that well.</w:t>
-      </w:r>
-    </w:p>
-    <w:p>
-      <w:pPr>
-        <w:pStyle w:val="NormalWeb"/>
-        <w:jc w:val="both"/>
-        <w:rPr>
-          <w:rFonts w:asciiTheme="minorHAnsi" w:hAnsiTheme="minorHAnsi"/>
-        </w:rPr>
-      </w:pPr>
-      <w:r>
-        <w:rPr>
-          <w:rFonts w:asciiTheme="minorHAnsi" w:hAnsiTheme="minorHAnsi"/>
-        </w:rPr>
-        <w:t xml:space="preserve">Anadarko and the oil and gas industry are now taking huge advantage of big data analytics to assist with these types of industry challenges.  Today, modern well systems are making use of sensor driven diagnostics and IoT.  </w:t>
-      </w:r>
-      <w:r>
-        <w:rPr>
-          <w:rFonts w:asciiTheme="minorHAnsi" w:hAnsiTheme="minorHAnsi"/>
-        </w:rPr>
-        <w:t>Critical</w:t>
-      </w:r>
-      <w:r>
-        <w:rPr>
-          <w:rFonts w:asciiTheme="minorHAnsi" w:hAnsiTheme="minorHAnsi"/>
-        </w:rPr>
-        <w:t xml:space="preserve"> components of a well are now monitored using sensors and lasers which track the movement of parts (e.g. horsehead rotation), </w:t>
-      </w:r>
-      <w:r>
-        <w:rPr>
-          <w:rFonts w:asciiTheme="minorHAnsi" w:hAnsiTheme="minorHAnsi"/>
-        </w:rPr>
-        <w:t xml:space="preserve">monitor </w:t>
-      </w:r>
-      <w:r>
-        <w:rPr>
-          <w:rFonts w:asciiTheme="minorHAnsi" w:hAnsiTheme="minorHAnsi"/>
-        </w:rPr>
-        <w:t>inline pressures, temperature, resources flow, and many other important metrics.  Many systems use cellular or other wireless technologies to allow these systems to be web enabled</w:t>
-      </w:r>
-      <w:r>
-        <w:rPr>
-          <w:rFonts w:asciiTheme="minorHAnsi" w:hAnsiTheme="minorHAnsi"/>
-        </w:rPr>
-        <w:t>.  Thus, the data</w:t>
-      </w:r>
-      <w:r>
-        <w:rPr>
-          <w:rFonts w:asciiTheme="minorHAnsi" w:hAnsiTheme="minorHAnsi"/>
-        </w:rPr>
-        <w:t xml:space="preserve"> can be live streamed to a ce</w:t>
-      </w:r>
-      <w:r>
-        <w:rPr>
-          <w:rFonts w:asciiTheme="minorHAnsi" w:hAnsiTheme="minorHAnsi"/>
-        </w:rPr>
-        <w:t>ntral location employing OLAP providing</w:t>
-      </w:r>
-      <w:r>
-        <w:rPr>
-          <w:rFonts w:asciiTheme="minorHAnsi" w:hAnsiTheme="minorHAnsi"/>
-        </w:rPr>
-        <w:t xml:space="preserve"> near real-time analytic</w:t>
-      </w:r>
-      <w:r>
-        <w:rPr>
-          <w:rFonts w:asciiTheme="minorHAnsi" w:hAnsiTheme="minorHAnsi"/>
-        </w:rPr>
-        <w:t>s.  As a result, better informed decisions can be made for d</w:t>
-      </w:r>
-      <w:r>
-        <w:rPr>
-          <w:rFonts w:asciiTheme="minorHAnsi" w:hAnsiTheme="minorHAnsi"/>
-        </w:rPr>
-        <w:t>irect</w:t>
-      </w:r>
-      <w:r>
-        <w:rPr>
-          <w:rFonts w:asciiTheme="minorHAnsi" w:hAnsiTheme="minorHAnsi"/>
-        </w:rPr>
-        <w:t>ing</w:t>
-      </w:r>
-      <w:r>
-        <w:rPr>
-          <w:rFonts w:asciiTheme="minorHAnsi" w:hAnsiTheme="minorHAnsi"/>
-        </w:rPr>
-        <w:t xml:space="preserve"> applicable resources when anomalies are encountered during system processing. </w:t>
-      </w:r>
-      <w:r>
-        <w:rPr>
-          <w:rFonts w:asciiTheme="minorHAnsi" w:hAnsiTheme="minorHAnsi"/>
-        </w:rPr>
-        <w:t xml:space="preserve"> Through this process, a significant and tangible cost savings is now being realized.</w:t>
-      </w:r>
-    </w:p>
-    <w:p>
-      <w:pPr>
-        <w:pStyle w:val="NormalWeb"/>
-        <w:jc w:val="both"/>
-        <w:rPr>
-          <w:rFonts w:asciiTheme="minorHAnsi" w:hAnsiTheme="minorHAnsi"/>
-        </w:rPr>
-      </w:pPr>
-      <w:r>
-        <w:rPr>
-          <w:rFonts w:asciiTheme="minorHAnsi" w:hAnsiTheme="minorHAnsi"/>
-        </w:rPr>
-        <w:t xml:space="preserve">Another aspect of how big data is used </w:t>
-      </w:r>
-      <w:r>
-        <w:rPr>
-          <w:rFonts w:asciiTheme="minorHAnsi" w:hAnsiTheme="minorHAnsi"/>
-        </w:rPr>
-        <w:t>within</w:t>
-      </w:r>
-      <w:r>
-        <w:rPr>
-          <w:rFonts w:asciiTheme="minorHAnsi" w:hAnsiTheme="minorHAnsi"/>
-        </w:rPr>
-        <w:t xml:space="preserve"> this industry is with oil production itself.  Seismic data is collected from the drilling and production process</w:t>
-      </w:r>
-      <w:r>
-        <w:rPr>
-          <w:rFonts w:asciiTheme="minorHAnsi" w:hAnsiTheme="minorHAnsi"/>
-        </w:rPr>
-        <w:t xml:space="preserve">es which </w:t>
-      </w:r>
-      <w:r>
-        <w:rPr>
-          <w:rFonts w:asciiTheme="minorHAnsi" w:hAnsiTheme="minorHAnsi"/>
-        </w:rPr>
-        <w:t xml:space="preserve">is routinely analyzed and used to make adjustments in the oil extraction process.  This same data </w:t>
-      </w:r>
-      <w:r>
-        <w:rPr>
-          <w:rFonts w:asciiTheme="minorHAnsi" w:hAnsiTheme="minorHAnsi"/>
-        </w:rPr>
-        <w:t xml:space="preserve">is also </w:t>
-      </w:r>
-      <w:r>
-        <w:rPr>
-          <w:rFonts w:asciiTheme="minorHAnsi" w:hAnsiTheme="minorHAnsi"/>
-        </w:rPr>
-        <w:t xml:space="preserve">used to forecast </w:t>
-      </w:r>
-      <w:r>
-        <w:rPr>
-          <w:rFonts w:asciiTheme="minorHAnsi" w:hAnsiTheme="minorHAnsi"/>
-        </w:rPr>
-        <w:t xml:space="preserve">oil </w:t>
-      </w:r>
-      <w:r>
-        <w:rPr>
-          <w:rFonts w:asciiTheme="minorHAnsi" w:hAnsiTheme="minorHAnsi"/>
-        </w:rPr>
-        <w:t xml:space="preserve">production from the well </w:t>
-      </w:r>
-      <w:r>
-        <w:rPr>
-          <w:rFonts w:asciiTheme="minorHAnsi" w:hAnsiTheme="minorHAnsi"/>
-        </w:rPr>
-        <w:t>allowing</w:t>
-      </w:r>
-      <w:r>
-        <w:rPr>
-          <w:rFonts w:asciiTheme="minorHAnsi" w:hAnsiTheme="minorHAnsi"/>
-        </w:rPr>
-        <w:t xml:space="preserve"> adjustments </w:t>
-      </w:r>
-      <w:r>
-        <w:rPr>
-          <w:rFonts w:asciiTheme="minorHAnsi" w:hAnsiTheme="minorHAnsi"/>
-        </w:rPr>
-        <w:t xml:space="preserve">to </w:t>
-      </w:r>
-      <w:r>
-        <w:rPr>
-          <w:rFonts w:asciiTheme="minorHAnsi" w:hAnsiTheme="minorHAnsi"/>
-        </w:rPr>
-        <w:t xml:space="preserve">be made to the process if expectations are not being achieved.  And </w:t>
-      </w:r>
-      <w:r>
-        <w:rPr>
-          <w:rFonts w:asciiTheme="minorHAnsi" w:hAnsiTheme="minorHAnsi"/>
-        </w:rPr>
-        <w:t>finally,</w:t>
-      </w:r>
-      <w:r>
-        <w:rPr>
-          <w:rFonts w:asciiTheme="minorHAnsi" w:hAnsiTheme="minorHAnsi"/>
-        </w:rPr>
-        <w:t xml:space="preserve"> similar seismic data is generated and used to locate new oil deposits which have not yet been tapped which </w:t>
-      </w:r>
-      <w:r>
-        <w:rPr>
-          <w:rFonts w:asciiTheme="minorHAnsi" w:hAnsiTheme="minorHAnsi"/>
-        </w:rPr>
-        <w:t xml:space="preserve">leads of course </w:t>
-      </w:r>
-      <w:r>
-        <w:rPr>
-          <w:rFonts w:asciiTheme="minorHAnsi" w:hAnsiTheme="minorHAnsi"/>
-        </w:rPr>
-        <w:t xml:space="preserve">to identification of </w:t>
-      </w:r>
-      <w:r>
-        <w:rPr>
-          <w:rFonts w:asciiTheme="minorHAnsi" w:hAnsiTheme="minorHAnsi"/>
-        </w:rPr>
-        <w:t>potential new drilling locations.</w:t>
-      </w:r>
-    </w:p>
-    <w:p>
-      <w:pPr>
-        <w:pStyle w:val="NoSpacing"/>
-      </w:pPr>
-      <w:hyperlink r:id="rId9" w:history="1">
-        <w:r>
-          <w:rPr>
-            <w:rStyle w:val="Hyperlink"/>
-          </w:rPr>
-          <w:t>https://mapr.com/solutions/industry/oil-and-gas-use-cases/</w:t>
-        </w:r>
-      </w:hyperlink>
-    </w:p>
-    <w:p>
-      <w:pPr>
-        <w:pStyle w:val="NoSpacing"/>
-      </w:pPr>
-      <w:hyperlink r:id="rId10" w:history="1">
-        <w:r>
-          <w:rPr>
-            <w:rStyle w:val="Hyperlink"/>
-          </w:rPr>
-          <w:t>https://www.anadarko.com/</w:t>
-        </w:r>
-      </w:hyperlink>
-    </w:p>
-    <w:p>
-      <w:pPr>
-        <w:pStyle w:val="NormalWeb"/>
-        <w:jc w:val="both"/>
-        <w:rPr>
-          <w:rFonts w:asciiTheme="minorHAnsi" w:hAnsiTheme="minorHAnsi"/>
+        <w:jc w:val="both"/>
+        <w:rPr>
+          <w:rFonts w:eastAsia="Times New Roman" w:cstheme="minorHAnsi"/>
+          <w:color w:val="2D3B45"/>
+          <w:sz w:val="24"/>
+          <w:szCs w:val="24"/>
+        </w:rPr>
+      </w:pPr>
+    </w:p>
+    <w:p>
+      <w:pPr>
+        <w:shd w:val="clear" w:color="auto" w:fill="FFFFFF"/>
+        <w:spacing w:before="100" w:beforeAutospacing="1" w:after="100" w:afterAutospacing="1" w:line="240" w:lineRule="auto"/>
+        <w:jc w:val="both"/>
+        <w:rPr>
+          <w:rFonts w:eastAsia="Times New Roman" w:cstheme="minorHAnsi"/>
+          <w:color w:val="2D3B45"/>
+          <w:sz w:val="24"/>
+          <w:szCs w:val="24"/>
+        </w:rPr>
+      </w:pPr>
+    </w:p>
+    <w:p>
+      <w:pPr>
+        <w:shd w:val="clear" w:color="auto" w:fill="FFFFFF"/>
+        <w:spacing w:before="100" w:beforeAutospacing="1" w:after="100" w:afterAutospacing="1" w:line="240" w:lineRule="auto"/>
+        <w:jc w:val="both"/>
+        <w:rPr>
+          <w:rFonts w:eastAsia="Times New Roman" w:cstheme="minorHAnsi"/>
+          <w:color w:val="2D3B45"/>
+          <w:sz w:val="24"/>
+          <w:szCs w:val="24"/>
+        </w:rPr>
+      </w:pPr>
+    </w:p>
+    <w:p>
+      <w:pPr>
+        <w:shd w:val="clear" w:color="auto" w:fill="FFFFFF"/>
+        <w:spacing w:before="100" w:beforeAutospacing="1" w:after="100" w:afterAutospacing="1" w:line="240" w:lineRule="auto"/>
+        <w:jc w:val="both"/>
+        <w:rPr>
+          <w:rFonts w:eastAsia="Times New Roman" w:cstheme="minorHAnsi"/>
+          <w:color w:val="2D3B45"/>
+          <w:sz w:val="24"/>
+          <w:szCs w:val="24"/>
         </w:rPr>
       </w:pPr>
     </w:p>
@@ -1345,6 +1810,119 @@
     </w:lvl>
   </w:abstractNum>
   <w:abstractNum w:abstractNumId="4" w15:restartNumberingAfterBreak="0">
+    <w:nsid w:val="480E135D"/>
+    <w:multiLevelType w:val="multilevel"/>
+    <w:tmpl w:val="12C8E36E"/>
+    <w:lvl w:ilvl="0">
+      <w:start w:val="1"/>
+      <w:numFmt w:val="decimal"/>
+      <w:lvlText w:val="%1."/>
+      <w:lvlJc w:val="left"/>
+      <w:pPr>
+        <w:tabs>
+          <w:tab w:val="num" w:pos="720"/>
+        </w:tabs>
+        <w:ind w:left="720" w:hanging="360"/>
+      </w:pPr>
+    </w:lvl>
+    <w:lvl w:ilvl="1" w:tentative="1">
+      <w:start w:val="1"/>
+      <w:numFmt w:val="decimal"/>
+      <w:lvlText w:val="%2."/>
+      <w:lvlJc w:val="left"/>
+      <w:pPr>
+        <w:tabs>
+          <w:tab w:val="num" w:pos="1440"/>
+        </w:tabs>
+        <w:ind w:left="1440" w:hanging="360"/>
+      </w:pPr>
+    </w:lvl>
+    <w:lvl w:ilvl="2" w:tentative="1">
+      <w:start w:val="1"/>
+      <w:numFmt w:val="decimal"/>
+      <w:lvlText w:val="%3."/>
+      <w:lvlJc w:val="left"/>
+      <w:pPr>
+        <w:tabs>
+          <w:tab w:val="num" w:pos="2160"/>
+        </w:tabs>
+        <w:ind w:left="2160" w:hanging="360"/>
+      </w:pPr>
+    </w:lvl>
+    <w:lvl w:ilvl="3" w:tentative="1">
+      <w:start w:val="1"/>
+      <w:numFmt w:val="decimal"/>
+      <w:lvlText w:val="%4."/>
+      <w:lvlJc w:val="left"/>
+      <w:pPr>
+        <w:tabs>
+          <w:tab w:val="num" w:pos="2880"/>
+        </w:tabs>
+        <w:ind w:left="2880" w:hanging="360"/>
+      </w:pPr>
+    </w:lvl>
+    <w:lvl w:ilvl="4" w:tentative="1">
+      <w:start w:val="1"/>
+      <w:numFmt w:val="decimal"/>
+      <w:lvlText w:val="%5."/>
+      <w:lvlJc w:val="left"/>
+      <w:pPr>
+        <w:tabs>
+          <w:tab w:val="num" w:pos="3600"/>
+        </w:tabs>
+        <w:ind w:left="3600" w:hanging="360"/>
+      </w:pPr>
+    </w:lvl>
+    <w:lvl w:ilvl="5" w:tentative="1">
+      <w:start w:val="1"/>
+      <w:numFmt w:val="decimal"/>
+      <w:lvlText w:val="%6."/>
+      <w:lvlJc w:val="left"/>
+      <w:pPr>
+        <w:tabs>
+          <w:tab w:val="num" w:pos="4320"/>
+        </w:tabs>
+        <w:ind w:left="4320" w:hanging="360"/>
+      </w:pPr>
+    </w:lvl>
+    <w:lvl w:ilvl="6" w:tentative="1">
+      <w:start w:val="1"/>
+      <w:numFmt w:val="decimal"/>
+      <w:lvlText w:val="%7."/>
+      <w:lvlJc w:val="left"/>
+      <w:pPr>
+        <w:tabs>
+          <w:tab w:val="num" w:pos="5040"/>
+        </w:tabs>
+        <w:ind w:left="5040" w:hanging="360"/>
+      </w:pPr>
+    </w:lvl>
+    <w:lvl w:ilvl="7" w:tentative="1">
+      <w:start w:val="1"/>
+      <w:numFmt w:val="decimal"/>
+      <w:lvlText w:val="%8."/>
+      <w:lvlJc w:val="left"/>
+      <w:pPr>
+        <w:tabs>
+          <w:tab w:val="num" w:pos="5760"/>
+        </w:tabs>
+        <w:ind w:left="5760" w:hanging="360"/>
+      </w:pPr>
+    </w:lvl>
+    <w:lvl w:ilvl="8" w:tentative="1">
+      <w:start w:val="1"/>
+      <w:numFmt w:val="decimal"/>
+      <w:lvlText w:val="%9."/>
+      <w:lvlJc w:val="left"/>
+      <w:pPr>
+        <w:tabs>
+          <w:tab w:val="num" w:pos="6480"/>
+        </w:tabs>
+        <w:ind w:left="6480" w:hanging="360"/>
+      </w:pPr>
+    </w:lvl>
+  </w:abstractNum>
+  <w:abstractNum w:abstractNumId="5" w15:restartNumberingAfterBreak="0">
     <w:nsid w:val="6AE11416"/>
     <w:multiLevelType w:val="multilevel"/>
     <w:tmpl w:val="88884866"/>
@@ -1464,13 +2042,16 @@
     <w:abstractNumId w:val="2"/>
   </w:num>
   <w:num w:numId="3">
-    <w:abstractNumId w:val="4"/>
+    <w:abstractNumId w:val="5"/>
   </w:num>
   <w:num w:numId="4">
     <w:abstractNumId w:val="0"/>
   </w:num>
   <w:num w:numId="5">
     <w:abstractNumId w:val="3"/>
+  </w:num>
+  <w:num w:numId="6">
+    <w:abstractNumId w:val="4"/>
   </w:num>
 </w:numbering>
 </file>
@@ -1876,6 +2457,7 @@
   <w:style w:type="character" w:default="1" w:styleId="DefaultParagraphFont">
     <w:name w:val="Default Paragraph Font"/>
     <w:uiPriority w:val="1"/>
+    <w:semiHidden/>
     <w:unhideWhenUsed/>
   </w:style>
   <w:style w:type="table" w:default="1" w:styleId="TableNormal">

</xml_diff>